<commit_message>
Robustness and Sequence Diagrams Presentation 1.0.7
Along with an updated script, indicating the completion of this draft
for the 4th presentation of the 4 presentations that we are to produce,
for AE1 of SSD.
</commit_message>
<xml_diff>
--- a/Software Systems Development/AE1/Robustness and Sequence Diagrams/Robustness and Sequence Diagrams Script 1.0.2.docx
+++ b/Software Systems Development/AE1/Robustness and Sequence Diagrams/Robustness and Sequence Diagrams Script 1.0.2.docx
@@ -124,118 +124,136 @@
         <w:rPr>
           <w:lang w:val="en-GB"/>
         </w:rPr>
-        <w:t xml:space="preserve">Moving on to the Sequence Diagram, this is as follows: </w:t>
+        <w:t xml:space="preserve">Moving on to the Sequence Diagram, this </w:t>
+      </w:r>
+      <w:r>
+        <w:rPr>
+          <w:lang w:val="en-GB"/>
+        </w:rPr>
+        <w:t>details the ‘timeline’</w:t>
+      </w:r>
+      <w:r>
+        <w:rPr>
+          <w:lang w:val="en-GB"/>
+        </w:rPr>
+        <w:t xml:space="preserve"> for the Use-Case of a Game Café Staff Member adding information to the system’s database. They start off by finding the target category of information, that they would wish to add, then the system requests (via the Windows Form Interface) details to be entered by the User, whom enters these details, which are validated for correct format by the system, as well as checking against the database for duplicate values, if the information is of a valid format and there are no duplicates in the database, then this information will be added to the database.</w:t>
+      </w:r>
+    </w:p>
+    <w:p>
+      <w:pPr>
+        <w:rPr>
+          <w:lang w:val="en-GB"/>
+        </w:rPr>
+      </w:pPr>
+      <w:r>
+        <w:rPr>
+          <w:lang w:val="en-GB"/>
+        </w:rPr>
+        <w:t>A</w:t>
+      </w:r>
+      <w:r>
+        <w:rPr>
+          <w:lang w:val="en-GB"/>
+        </w:rPr>
+        <w:t>dvantages</w:t>
+      </w:r>
+      <w:r>
+        <w:rPr>
+          <w:lang w:val="en-GB"/>
+        </w:rPr>
+        <w:t xml:space="preserve"> and disadvantages</w:t>
+      </w:r>
+      <w:r>
+        <w:rPr>
+          <w:lang w:val="en-GB"/>
+        </w:rPr>
+        <w:t xml:space="preserve"> of </w:t>
+      </w:r>
+      <w:r>
+        <w:rPr>
+          <w:lang w:val="en-GB"/>
+        </w:rPr>
+        <w:t>the MVC Design-Pattern,</w:t>
+      </w:r>
+      <w:r>
+        <w:rPr>
+          <w:lang w:val="en-GB"/>
+        </w:rPr>
+        <w:t xml:space="preserve"> are detailed here, with the Advantages being that of </w:t>
+      </w:r>
+      <w:r>
+        <w:rPr>
+          <w:lang w:val="en-GB"/>
+        </w:rPr>
+        <w:t xml:space="preserve">Supporting Multiple Views </w:t>
+      </w:r>
+      <w:r>
+        <w:rPr>
+          <w:lang w:val="en-GB"/>
+        </w:rPr>
+        <w:t>(</w:t>
+      </w:r>
+      <w:r>
+        <w:rPr>
+          <w:lang w:val="en-GB"/>
+        </w:rPr>
+        <w:t>allowing the user to change the appearance of the system’s forms, as the view is separated from the Model</w:t>
+      </w:r>
+      <w:r>
+        <w:rPr>
+          <w:lang w:val="en-GB"/>
+        </w:rPr>
+        <w:t>)</w:t>
+      </w:r>
+      <w:r>
+        <w:rPr>
+          <w:lang w:val="en-GB"/>
+        </w:rPr>
+        <w:t xml:space="preserve"> and Accommodating for Change (most notably, that of changing User-Interface Requirements</w:t>
+      </w:r>
+      <w:r>
+        <w:rPr>
+          <w:lang w:val="en-GB"/>
+        </w:rPr>
+        <w:t>, for if the User wants to view the application on another device</w:t>
+      </w:r>
+      <w:r>
+        <w:rPr>
+          <w:lang w:val="en-GB"/>
+        </w:rPr>
+        <w:t>).</w:t>
+      </w:r>
+      <w:r>
+        <w:rPr>
+          <w:lang w:val="en-GB"/>
+        </w:rPr>
+        <w:t xml:space="preserve"> The potential disadvantages are that of </w:t>
+      </w:r>
+      <w:r>
+        <w:rPr>
+          <w:lang w:val="en-GB"/>
+        </w:rPr>
+        <w:t>Complexity</w:t>
+      </w:r>
+      <w:r>
+        <w:rPr>
+          <w:lang w:val="en-GB"/>
+        </w:rPr>
+        <w:t xml:space="preserve"> (</w:t>
+      </w:r>
+      <w:r>
+        <w:rPr>
+          <w:lang w:val="en-GB"/>
+        </w:rPr>
+        <w:t>in</w:t>
       </w:r>
       <w:bookmarkStart w:id="0" w:name="_GoBack"/>
       <w:bookmarkEnd w:id="0"/>
-    </w:p>
-    <w:p>
-      <w:pPr>
-        <w:rPr>
-          <w:lang w:val="en-GB"/>
-        </w:rPr>
-      </w:pPr>
-      <w:r>
-        <w:rPr>
-          <w:lang w:val="en-GB"/>
-        </w:rPr>
-        <w:t>A</w:t>
-      </w:r>
-      <w:r>
-        <w:rPr>
-          <w:lang w:val="en-GB"/>
-        </w:rPr>
-        <w:t>dvantages</w:t>
-      </w:r>
-      <w:r>
-        <w:rPr>
-          <w:lang w:val="en-GB"/>
-        </w:rPr>
-        <w:t xml:space="preserve"> and disadvantages</w:t>
-      </w:r>
-      <w:r>
-        <w:rPr>
-          <w:lang w:val="en-GB"/>
-        </w:rPr>
-        <w:t xml:space="preserve"> of </w:t>
-      </w:r>
-      <w:r>
-        <w:rPr>
-          <w:lang w:val="en-GB"/>
-        </w:rPr>
-        <w:t>the MVC Design-Pattern,</w:t>
-      </w:r>
-      <w:r>
-        <w:rPr>
-          <w:lang w:val="en-GB"/>
-        </w:rPr>
-        <w:t xml:space="preserve"> are detailed here, with the Advantages being that of </w:t>
-      </w:r>
-      <w:r>
-        <w:rPr>
-          <w:lang w:val="en-GB"/>
-        </w:rPr>
-        <w:t xml:space="preserve">Supporting Multiple Views </w:t>
-      </w:r>
-      <w:r>
-        <w:rPr>
-          <w:lang w:val="en-GB"/>
-        </w:rPr>
-        <w:t>(</w:t>
-      </w:r>
-      <w:r>
-        <w:rPr>
-          <w:lang w:val="en-GB"/>
-        </w:rPr>
-        <w:t>allowing the user to change the appearance of the system’s forms, as the view is separated from the Model</w:t>
-      </w:r>
-      <w:r>
-        <w:rPr>
-          <w:lang w:val="en-GB"/>
-        </w:rPr>
-        <w:t>)</w:t>
-      </w:r>
-      <w:r>
-        <w:rPr>
-          <w:lang w:val="en-GB"/>
-        </w:rPr>
-        <w:t xml:space="preserve"> and Accommodating for Change (most notably, that of changing User-Interface Requirements</w:t>
-      </w:r>
-      <w:r>
-        <w:rPr>
-          <w:lang w:val="en-GB"/>
-        </w:rPr>
-        <w:t>, for if the User wants to view the application on another device</w:t>
-      </w:r>
-      <w:r>
-        <w:rPr>
-          <w:lang w:val="en-GB"/>
-        </w:rPr>
-        <w:t>).</w:t>
-      </w:r>
-      <w:r>
-        <w:rPr>
-          <w:lang w:val="en-GB"/>
-        </w:rPr>
-        <w:t xml:space="preserve"> The potential disadvantages are that of </w:t>
-      </w:r>
-      <w:r>
-        <w:rPr>
-          <w:lang w:val="en-GB"/>
-        </w:rPr>
-        <w:t>Complexity</w:t>
-      </w:r>
-      <w:r>
-        <w:rPr>
-          <w:lang w:val="en-GB"/>
-        </w:rPr>
-        <w:t xml:space="preserve"> (</w:t>
-      </w:r>
-      <w:r>
-        <w:rPr>
-          <w:lang w:val="en-GB"/>
-        </w:rPr>
-        <w:t>introducing new levels of indirection to the project, as well as taking into account the Event-Driven systems for User-Interface code, which can become more difficult to debug</w:t>
+      <w:r>
+        <w:rPr>
+          <w:lang w:val="en-GB"/>
+        </w:rPr>
+        <w:t>troducing new levels of indirection to the project, as well as taking into account the Event-Driven systems for User-Interface code, which can become more difficult to debug</w:t>
       </w:r>
       <w:r>
         <w:rPr>

</xml_diff>